<commit_message>
not done yet in topic
</commit_message>
<xml_diff>
--- a/@document/@Senarios/Topic.docx
+++ b/@document/@Senarios/Topic.docx
@@ -15,8 +15,6 @@
           <w:lang w:bidi="fa-IR"/>
         </w:rPr>
       </w:pPr>
-      <w:bookmarkStart w:id="0" w:name="_GoBack"/>
-      <w:bookmarkEnd w:id="0"/>
       <w:r>
         <w:rPr>
           <w:rFonts w:ascii="Tahoma" w:hAnsi="Tahoma" w:cs="Tahoma" w:hint="cs"/>
@@ -155,7 +153,7 @@
         </w:numPr>
         <w:bidi/>
         <w:rPr>
-          <w:rFonts w:ascii="Tahoma" w:hAnsi="Tahoma" w:cs="Tahoma" w:hint="cs"/>
+          <w:rFonts w:ascii="Tahoma" w:hAnsi="Tahoma" w:cs="Tahoma"/>
           <w:lang w:bidi="fa-IR"/>
         </w:rPr>
       </w:pPr>
@@ -321,7 +319,7 @@
         </w:numPr>
         <w:bidi/>
         <w:rPr>
-          <w:rFonts w:ascii="Tahoma" w:hAnsi="Tahoma" w:cs="Tahoma" w:hint="cs"/>
+          <w:rFonts w:ascii="Tahoma" w:hAnsi="Tahoma" w:cs="Tahoma"/>
           <w:lang w:bidi="fa-IR"/>
         </w:rPr>
       </w:pPr>
@@ -373,7 +371,7 @@
         </w:numPr>
         <w:bidi/>
         <w:rPr>
-          <w:rFonts w:ascii="Tahoma" w:hAnsi="Tahoma" w:cs="Tahoma" w:hint="cs"/>
+          <w:rFonts w:ascii="Tahoma" w:hAnsi="Tahoma" w:cs="Tahoma"/>
           <w:lang w:bidi="fa-IR"/>
         </w:rPr>
       </w:pPr>
@@ -402,7 +400,7 @@
         </w:numPr>
         <w:bidi/>
         <w:rPr>
-          <w:rFonts w:ascii="Tahoma" w:hAnsi="Tahoma" w:cs="Tahoma" w:hint="cs"/>
+          <w:rFonts w:ascii="Tahoma" w:hAnsi="Tahoma" w:cs="Tahoma"/>
           <w:lang w:bidi="fa-IR"/>
         </w:rPr>
       </w:pPr>
@@ -431,7 +429,7 @@
         </w:numPr>
         <w:bidi/>
         <w:rPr>
-          <w:rFonts w:ascii="Tahoma" w:hAnsi="Tahoma" w:cs="Tahoma" w:hint="cs"/>
+          <w:rFonts w:ascii="Tahoma" w:hAnsi="Tahoma" w:cs="Tahoma"/>
           <w:lang w:bidi="fa-IR"/>
         </w:rPr>
       </w:pPr>
@@ -519,7 +517,7 @@
         </w:numPr>
         <w:bidi/>
         <w:rPr>
-          <w:rFonts w:ascii="Tahoma" w:hAnsi="Tahoma" w:cs="Tahoma" w:hint="cs"/>
+          <w:rFonts w:ascii="Tahoma" w:hAnsi="Tahoma" w:cs="Tahoma"/>
           <w:lang w:bidi="fa-IR"/>
         </w:rPr>
       </w:pPr>
@@ -548,7 +546,7 @@
         </w:numPr>
         <w:bidi/>
         <w:rPr>
-          <w:rFonts w:ascii="Tahoma" w:hAnsi="Tahoma" w:cs="Tahoma" w:hint="cs"/>
+          <w:rFonts w:ascii="Tahoma" w:hAnsi="Tahoma" w:cs="Tahoma"/>
           <w:lang w:bidi="fa-IR"/>
         </w:rPr>
       </w:pPr>
@@ -586,38 +584,15 @@
           <w:rFonts w:ascii="Tahoma" w:hAnsi="Tahoma" w:cs="Tahoma"/>
           <w:lang w:bidi="fa-IR"/>
         </w:rPr>
-        <w:t>LookupId_AreaType</w:t>
-      </w:r>
-      <w:r>
-        <w:rPr>
-          <w:rFonts w:ascii="Tahoma" w:hAnsi="Tahoma" w:cs="Tahoma"/>
-          <w:lang w:bidi="fa-IR"/>
-        </w:rPr>
-        <w:t xml:space="preserve">e </w:t>
-      </w:r>
-      <w:r>
-        <w:rPr>
-          <w:rFonts w:ascii="Tahoma" w:hAnsi="Tahoma" w:cs="Tahoma" w:hint="cs"/>
-          <w:rtl/>
-          <w:lang w:bidi="fa-IR"/>
-        </w:rPr>
-        <w:t xml:space="preserve"> (</w:t>
-      </w:r>
-      <w:r>
-        <w:rPr>
-          <w:rFonts w:ascii="Tahoma" w:hAnsi="Tahoma" w:cs="Tahoma" w:hint="cs"/>
-          <w:rtl/>
-          <w:lang w:bidi="fa-IR"/>
-        </w:rPr>
-        <w:t>حیطه مبحث</w:t>
-      </w:r>
-      <w:r>
-        <w:rPr>
-          <w:rFonts w:ascii="Tahoma" w:hAnsi="Tahoma" w:cs="Tahoma" w:hint="cs"/>
-          <w:rtl/>
-          <w:lang w:bidi="fa-IR"/>
-        </w:rPr>
-        <w:t>) از لووک آپ خوانده میشود و اجباری میباشد</w:t>
+        <w:t xml:space="preserve">LookupId_AreaTypee </w:t>
+      </w:r>
+      <w:r>
+        <w:rPr>
+          <w:rFonts w:ascii="Tahoma" w:hAnsi="Tahoma" w:cs="Tahoma" w:hint="cs"/>
+          <w:rtl/>
+          <w:lang w:bidi="fa-IR"/>
+        </w:rPr>
+        <w:t xml:space="preserve"> (حیطه مبحث) از لووک آپ خوانده میشود و اجباری میباشد</w:t>
       </w:r>
     </w:p>
     <w:p>
@@ -638,38 +613,15 @@
           <w:rFonts w:ascii="Tahoma" w:hAnsi="Tahoma" w:cs="Tahoma"/>
           <w:lang w:bidi="fa-IR"/>
         </w:rPr>
-        <w:t>IsActive</w:t>
-      </w:r>
-      <w:r>
-        <w:rPr>
-          <w:rFonts w:ascii="Tahoma" w:hAnsi="Tahoma" w:cs="Tahoma"/>
-          <w:lang w:bidi="fa-IR"/>
-        </w:rPr>
-        <w:t xml:space="preserve"> </w:t>
-      </w:r>
-      <w:r>
-        <w:rPr>
-          <w:rFonts w:ascii="Tahoma" w:hAnsi="Tahoma" w:cs="Tahoma" w:hint="cs"/>
-          <w:rtl/>
-          <w:lang w:bidi="fa-IR"/>
-        </w:rPr>
-        <w:t xml:space="preserve"> (</w:t>
-      </w:r>
-      <w:r>
-        <w:rPr>
-          <w:rFonts w:ascii="Tahoma" w:hAnsi="Tahoma" w:cs="Tahoma" w:hint="cs"/>
-          <w:rtl/>
-          <w:lang w:bidi="fa-IR"/>
-        </w:rPr>
-        <w:t>فعال</w:t>
-      </w:r>
-      <w:r>
-        <w:rPr>
-          <w:rFonts w:ascii="Tahoma" w:hAnsi="Tahoma" w:cs="Tahoma" w:hint="cs"/>
-          <w:rtl/>
-          <w:lang w:bidi="fa-IR"/>
-        </w:rPr>
-        <w:t>) از نوع بولیین</w:t>
+        <w:t xml:space="preserve">IsActive </w:t>
+      </w:r>
+      <w:r>
+        <w:rPr>
+          <w:rFonts w:ascii="Tahoma" w:hAnsi="Tahoma" w:cs="Tahoma" w:hint="cs"/>
+          <w:rtl/>
+          <w:lang w:bidi="fa-IR"/>
+        </w:rPr>
+        <w:t xml:space="preserve"> (فعال) از نوع بولیین</w:t>
       </w:r>
     </w:p>
     <w:p>
@@ -726,7 +678,7 @@
         </w:numPr>
         <w:bidi/>
         <w:rPr>
-          <w:rFonts w:ascii="Tahoma" w:hAnsi="Tahoma" w:cs="Tahoma" w:hint="cs"/>
+          <w:rFonts w:ascii="Tahoma" w:hAnsi="Tahoma" w:cs="Tahoma"/>
           <w:lang w:bidi="fa-IR"/>
         </w:rPr>
       </w:pPr>
@@ -767,10 +719,130 @@
     <w:p>
       <w:pPr>
         <w:pStyle w:val="ListParagraph"/>
+        <w:numPr>
+          <w:ilvl w:val="2"/>
+          <w:numId w:val="4"/>
+        </w:numPr>
+        <w:pBdr>
+          <w:bottom w:val="single" w:sz="6" w:space="11" w:color="auto"/>
+        </w:pBdr>
+        <w:bidi/>
+        <w:rPr>
+          <w:rFonts w:ascii="Tahoma" w:hAnsi="Tahoma" w:cs="Tahoma"/>
+          <w:lang w:bidi="fa-IR"/>
+        </w:rPr>
+      </w:pPr>
+      <w:r>
+        <w:rPr>
+          <w:rFonts w:ascii="Tahoma" w:hAnsi="Tahoma" w:cs="Tahoma" w:hint="cs"/>
+          <w:rtl/>
+          <w:lang w:bidi="fa-IR"/>
+        </w:rPr>
+        <w:t xml:space="preserve">تنها یک ریشه </w:t>
+      </w:r>
+      <w:r>
+        <w:rPr>
+          <w:rFonts w:ascii="Tahoma" w:hAnsi="Tahoma" w:cs="Tahoma"/>
+          <w:lang w:bidi="fa-IR"/>
+        </w:rPr>
+        <w:t xml:space="preserve">null </w:t>
+      </w:r>
+      <w:r>
+        <w:rPr>
+          <w:rFonts w:ascii="Tahoma" w:hAnsi="Tahoma" w:cs="Tahoma" w:hint="cs"/>
+          <w:rtl/>
+          <w:lang w:bidi="fa-IR"/>
+        </w:rPr>
+        <w:t xml:space="preserve"> برای هر درس می تواند ثبت شود .</w:t>
+      </w:r>
+    </w:p>
+    <w:p>
+      <w:pPr>
+        <w:pStyle w:val="ListParagraph"/>
+        <w:numPr>
+          <w:ilvl w:val="2"/>
+          <w:numId w:val="4"/>
+        </w:numPr>
+        <w:pBdr>
+          <w:bottom w:val="single" w:sz="6" w:space="11" w:color="auto"/>
+        </w:pBdr>
+        <w:bidi/>
+        <w:rPr>
+          <w:rFonts w:ascii="Tahoma" w:hAnsi="Tahoma" w:cs="Tahoma"/>
+          <w:lang w:bidi="fa-IR"/>
+        </w:rPr>
+      </w:pPr>
+      <w:r>
+        <w:rPr>
+          <w:rFonts w:ascii="Tahoma" w:hAnsi="Tahoma" w:cs="Tahoma" w:hint="cs"/>
+          <w:rtl/>
+          <w:lang w:bidi="fa-IR"/>
+        </w:rPr>
+        <w:t xml:space="preserve">در سمت </w:t>
+      </w:r>
+      <w:r>
+        <w:rPr>
+          <w:rFonts w:ascii="Tahoma" w:hAnsi="Tahoma" w:cs="Tahoma"/>
+          <w:lang w:bidi="fa-IR"/>
+        </w:rPr>
+        <w:t xml:space="preserve">client </w:t>
+      </w:r>
+      <w:r>
+        <w:rPr>
+          <w:rFonts w:ascii="Tahoma" w:hAnsi="Tahoma" w:cs="Tahoma" w:hint="cs"/>
+          <w:rtl/>
+          <w:lang w:bidi="fa-IR"/>
+        </w:rPr>
+        <w:t xml:space="preserve"> برای ثبت نود ریشه اگر درخت ارسالی بعد از انتخاب </w:t>
+      </w:r>
+      <w:r>
+        <w:rPr>
+          <w:rFonts w:ascii="Tahoma" w:hAnsi="Tahoma" w:cs="Tahoma" w:hint="cs"/>
+          <w:rtl/>
+          <w:lang w:bidi="fa-IR"/>
+        </w:rPr>
+        <w:t xml:space="preserve">درس </w:t>
+      </w:r>
+      <w:r>
+        <w:rPr>
+          <w:rFonts w:ascii="Tahoma" w:hAnsi="Tahoma" w:cs="Tahoma"/>
+          <w:lang w:bidi="fa-IR"/>
+        </w:rPr>
+        <w:t xml:space="preserve">null </w:t>
+      </w:r>
+      <w:r>
+        <w:rPr>
+          <w:rFonts w:ascii="Tahoma" w:hAnsi="Tahoma" w:cs="Tahoma" w:hint="cs"/>
+          <w:rtl/>
+          <w:lang w:bidi="fa-IR"/>
+        </w:rPr>
+        <w:t xml:space="preserve"> بود </w:t>
+      </w:r>
+      <w:r>
+        <w:rPr>
+          <w:rFonts w:ascii="Tahoma" w:hAnsi="Tahoma" w:cs="Tahoma"/>
+          <w:lang w:bidi="fa-IR"/>
+        </w:rPr>
+        <w:t>title</w:t>
+      </w:r>
+      <w:r>
+        <w:rPr>
+          <w:rFonts w:ascii="Tahoma" w:hAnsi="Tahoma" w:cs="Tahoma" w:hint="cs"/>
+          <w:rtl/>
+          <w:lang w:bidi="fa-IR"/>
+        </w:rPr>
+        <w:t xml:space="preserve"> مبحث جدید = نام گروه آموزشی + نام درس</w:t>
+      </w:r>
+      <w:bookmarkStart w:id="0" w:name="_GoBack"/>
+      <w:bookmarkEnd w:id="0"/>
+    </w:p>
+    <w:p>
+      <w:pPr>
+        <w:pStyle w:val="ListParagraph"/>
         <w:bidi/>
         <w:ind w:left="360"/>
         <w:rPr>
-          <w:rFonts w:ascii="Tahoma" w:hAnsi="Tahoma" w:cs="Tahoma" w:hint="cs"/>
+          <w:rFonts w:ascii="Tahoma" w:hAnsi="Tahoma" w:cs="Tahoma"/>
           <w:lang w:bidi="fa-IR"/>
         </w:rPr>
       </w:pPr>
@@ -808,7 +880,7 @@
         </w:numPr>
         <w:bidi/>
         <w:rPr>
-          <w:rFonts w:ascii="Tahoma" w:hAnsi="Tahoma" w:cs="Tahoma" w:hint="cs"/>
+          <w:rFonts w:ascii="Tahoma" w:hAnsi="Tahoma" w:cs="Tahoma"/>
           <w:lang w:bidi="fa-IR"/>
         </w:rPr>
       </w:pPr>
@@ -833,7 +905,7 @@
         </w:pBdr>
         <w:bidi/>
         <w:rPr>
-          <w:rFonts w:ascii="Tahoma" w:hAnsi="Tahoma" w:cs="Tahoma" w:hint="cs"/>
+          <w:rFonts w:ascii="Tahoma" w:hAnsi="Tahoma" w:cs="Tahoma"/>
           <w:lang w:bidi="fa-IR"/>
         </w:rPr>
       </w:pPr>
@@ -879,7 +951,7 @@
         </w:numPr>
         <w:bidi/>
         <w:rPr>
-          <w:rFonts w:ascii="Tahoma" w:hAnsi="Tahoma" w:cs="Tahoma" w:hint="cs"/>
+          <w:rFonts w:ascii="Tahoma" w:hAnsi="Tahoma" w:cs="Tahoma"/>
           <w:lang w:bidi="fa-IR"/>
         </w:rPr>
       </w:pPr>
@@ -923,7 +995,7 @@
         <w:bidi/>
         <w:ind w:left="360"/>
         <w:rPr>
-          <w:rFonts w:ascii="Tahoma" w:hAnsi="Tahoma" w:cs="Tahoma" w:hint="cs"/>
+          <w:rFonts w:ascii="Tahoma" w:hAnsi="Tahoma" w:cs="Tahoma"/>
           <w:rtl/>
           <w:lang w:bidi="fa-IR"/>
         </w:rPr>
@@ -935,7 +1007,7 @@
         <w:bidi/>
         <w:ind w:left="360"/>
         <w:rPr>
-          <w:rFonts w:ascii="Tahoma" w:hAnsi="Tahoma" w:cs="Tahoma" w:hint="cs"/>
+          <w:rFonts w:ascii="Tahoma" w:hAnsi="Tahoma" w:cs="Tahoma"/>
           <w:rtl/>
           <w:lang w:bidi="fa-IR"/>
         </w:rPr>
@@ -956,7 +1028,7 @@
         <w:bidi/>
         <w:ind w:left="720"/>
         <w:rPr>
-          <w:rFonts w:ascii="Tahoma" w:hAnsi="Tahoma" w:cs="Tahoma" w:hint="cs"/>
+          <w:rFonts w:ascii="Tahoma" w:hAnsi="Tahoma" w:cs="Tahoma"/>
           <w:lang w:bidi="fa-IR"/>
         </w:rPr>
       </w:pPr>

</xml_diff>